<commit_message>
Add DF-lv0 file and Edit Use Case Diagram
</commit_message>
<xml_diff>
--- a/ISAD/System Request.docx
+++ b/ISAD/System Request.docx
@@ -66,17 +66,6 @@
       <w:r>
         <w:rPr>
           <w:rFonts w:ascii="TH Sarabun New" w:hAnsi="TH Sarabun New" w:cs="TH Sarabun New" w:hint="cs"/>
-          <w:color w:val="FF0000"/>
-          <w:sz w:val="32"/>
-          <w:szCs w:val="32"/>
-          <w:cs/>
-          <w:lang w:bidi="th-TH"/>
-        </w:rPr>
-        <w:t>และแลกเปลี่ยน</w:t>
-      </w:r>
-      <w:r>
-        <w:rPr>
-          <w:rFonts w:ascii="TH Sarabun New" w:hAnsi="TH Sarabun New" w:cs="TH Sarabun New" w:hint="cs"/>
           <w:sz w:val="32"/>
           <w:szCs w:val="32"/>
           <w:cs/>
@@ -416,19 +405,7 @@
           <w:sz w:val="32"/>
           <w:szCs w:val="32"/>
         </w:rPr>
-        <w:t>Function</w:t>
-      </w:r>
-      <w:bookmarkStart w:id="0" w:name="_GoBack"/>
-      <w:bookmarkEnd w:id="0"/>
-      <w:r>
-        <w:rPr>
-          <w:rFonts w:ascii="TH Sarabun New" w:hAnsi="TH Sarabun New" w:cs="TH Sarabun New"/>
-          <w:b/>
-          <w:bCs/>
-          <w:sz w:val="32"/>
-          <w:szCs w:val="32"/>
-        </w:rPr>
-        <w:t>ality:</w:t>
+        <w:t>Functionality:</w:t>
       </w:r>
     </w:p>
     <w:p>
@@ -474,57 +451,12 @@
         </w:numPr>
         <w:rPr>
           <w:rFonts w:ascii="TH Sarabun New" w:hAnsi="TH Sarabun New" w:cs="TH Sarabun New"/>
-          <w:color w:val="FF0000"/>
-          <w:sz w:val="32"/>
-          <w:szCs w:val="32"/>
-        </w:rPr>
-      </w:pPr>
-      <w:r>
-        <w:rPr>
-          <w:rFonts w:ascii="TH Sarabun New" w:hAnsi="TH Sarabun New" w:cs="TH Sarabun New" w:hint="cs"/>
-          <w:color w:val="FF0000"/>
-          <w:sz w:val="32"/>
-          <w:szCs w:val="32"/>
-          <w:cs/>
-          <w:lang w:bidi="th-TH"/>
-        </w:rPr>
-        <w:t>สามารถแลกเปลี่ยนสินค้าระหว่างกันได้</w:t>
-      </w:r>
-      <w:r>
-        <w:rPr>
-          <w:rFonts w:ascii="TH Sarabun New" w:hAnsi="TH Sarabun New" w:cs="TH Sarabun New" w:hint="cs"/>
-          <w:color w:val="FF0000"/>
-          <w:sz w:val="32"/>
-          <w:szCs w:val="32"/>
-          <w:cs/>
-          <w:lang w:bidi="th-TH"/>
-        </w:rPr>
-        <w:t xml:space="preserve"> </w:t>
-      </w:r>
-      <w:r>
-        <w:rPr>
-          <w:rFonts w:ascii="TH Sarabun New" w:hAnsi="TH Sarabun New" w:cs="TH Sarabun New"/>
-          <w:color w:val="FF0000"/>
-          <w:sz w:val="32"/>
-          <w:szCs w:val="32"/>
-          <w:lang w:bidi="th-TH"/>
-        </w:rPr>
-        <w:t>(Trading)</w:t>
-      </w:r>
-    </w:p>
-    <w:p>
-      <w:pPr>
-        <w:pStyle w:val="ListParagraph"/>
-        <w:numPr>
-          <w:ilvl w:val="0"/>
-          <w:numId w:val="2"/>
-        </w:numPr>
-        <w:rPr>
-          <w:rFonts w:ascii="TH Sarabun New" w:hAnsi="TH Sarabun New" w:cs="TH Sarabun New"/>
-          <w:sz w:val="32"/>
-          <w:szCs w:val="32"/>
-        </w:rPr>
-      </w:pPr>
+          <w:sz w:val="32"/>
+          <w:szCs w:val="32"/>
+        </w:rPr>
+      </w:pPr>
+      <w:bookmarkStart w:id="0" w:name="_GoBack"/>
+      <w:bookmarkEnd w:id="0"/>
       <w:r>
         <w:rPr>
           <w:rFonts w:ascii="TH Sarabun New" w:hAnsi="TH Sarabun New" w:cs="TH Sarabun New" w:hint="cs"/>

</xml_diff>

<commit_message>
Edit English name of the project
</commit_message>
<xml_diff>
--- a/ISAD/System Request.docx
+++ b/ISAD/System Request.docx
@@ -116,7 +116,41 @@
           <w:sz w:val="32"/>
           <w:szCs w:val="32"/>
         </w:rPr>
-        <w:t xml:space="preserve"> 48Market</w:t>
+        <w:t xml:space="preserve"> </w:t>
+      </w:r>
+      <w:r>
+        <w:rPr>
+          <w:rFonts w:ascii="TH Sarabun New" w:hAnsi="TH Sarabun New" w:cs="TH Sarabun New"/>
+          <w:sz w:val="32"/>
+          <w:szCs w:val="32"/>
+        </w:rPr>
+        <w:t>Market</w:t>
+      </w:r>
+      <w:r>
+        <w:rPr>
+          <w:rFonts w:ascii="TH Sarabun New" w:hAnsi="TH Sarabun New" w:cs="TH Sarabun New"/>
+          <w:sz w:val="32"/>
+          <w:szCs w:val="32"/>
+        </w:rPr>
+        <w:t xml:space="preserve"> 48 (</w:t>
+      </w:r>
+      <w:bookmarkStart w:id="0" w:name="_GoBack"/>
+      <w:r>
+        <w:rPr>
+          <w:rFonts w:ascii="TH Sarabun New" w:hAnsi="TH Sarabun New" w:cs="TH Sarabun New"/>
+          <w:sz w:val="32"/>
+          <w:szCs w:val="32"/>
+        </w:rPr>
+        <w:t>A System to Trade BNK48 Products</w:t>
+      </w:r>
+      <w:bookmarkEnd w:id="0"/>
+      <w:r>
+        <w:rPr>
+          <w:rFonts w:ascii="TH Sarabun New" w:hAnsi="TH Sarabun New" w:cs="TH Sarabun New"/>
+          <w:sz w:val="32"/>
+          <w:szCs w:val="32"/>
+        </w:rPr>
+        <w:t>)</w:t>
       </w:r>
     </w:p>
     <w:p>
@@ -455,8 +489,6 @@
           <w:szCs w:val="32"/>
         </w:rPr>
       </w:pPr>
-      <w:bookmarkStart w:id="0" w:name="_GoBack"/>
-      <w:bookmarkEnd w:id="0"/>
       <w:r>
         <w:rPr>
           <w:rFonts w:ascii="TH Sarabun New" w:hAnsi="TH Sarabun New" w:cs="TH Sarabun New" w:hint="cs"/>

</xml_diff>